<commit_message>
Added new task to repo
</commit_message>
<xml_diff>
--- a/Databaseserver/databaseserver_docs.docx
+++ b/Databaseserver/databaseserver_docs.docx
@@ -7771,7 +7771,10 @@
     <w:p>
       <w:pPr>
         <w:rPr>
-          <w:lang w:eastAsia="da-DK"/>
+          <w:rFonts w:ascii="Consolas" w:hAnsi="Consolas" w:cs="Consolas"/>
+          <w:color w:val="FF00FF"/>
+          <w:sz w:val="19"/>
+          <w:szCs w:val="19"/>
         </w:rPr>
       </w:pPr>
       <w:r>
@@ -7801,6 +7804,35 @@
         </w:rPr>
         <w:t>FORMAT</w:t>
       </w:r>
+    </w:p>
+    <w:p>
+      <w:pPr>
+        <w:pStyle w:val="Heading3"/>
+        <w:rPr>
+          <w:lang w:eastAsia="da-DK"/>
+        </w:rPr>
+      </w:pPr>
+      <w:proofErr w:type="spellStart"/>
+      <w:r>
+        <w:rPr>
+          <w:lang w:eastAsia="da-DK"/>
+        </w:rPr>
+        <w:t>Restoring</w:t>
+      </w:r>
+      <w:proofErr w:type="spellEnd"/>
+      <w:r>
+        <w:rPr>
+          <w:lang w:eastAsia="da-DK"/>
+        </w:rPr>
+        <w:t xml:space="preserve"> af databaser</w:t>
+      </w:r>
+    </w:p>
+    <w:p>
+      <w:pPr>
+        <w:rPr>
+          <w:lang w:eastAsia="da-DK"/>
+        </w:rPr>
+      </w:pPr>
     </w:p>
     <w:sectPr>
       <w:pgSz w:w="11906" w:h="16838"/>

</xml_diff>